<commit_message>
Updated by gitbook-action 2021-04-28 05:02:39
</commit_message>
<xml_diff>
--- a/assets/Doc1.docx
+++ b/assets/Doc1.docx
@@ -9,7 +9,42 @@
           <w:lang w:eastAsia="es-ES"/>
         </w:rPr>
         <w:pict>
-          <v:rect id="_x0000_s1032" style="position:absolute;margin-left:58.5pt;margin-top:-14pt;width:731.5pt;height:374.5pt;z-index:251659263" fillcolor="#8064a2 [3207]"/>
+          <v:rect id="_x0000_s1032" style="position:absolute;margin-left:58pt;margin-top:-7.5pt;width:731.5pt;height:369pt;z-index:251659263" fillcolor="#8064a2 [3207]"/>
+        </w:pict>
+      </w:r>
+      <w:r>
+        <w:rPr>
+          <w:noProof/>
+        </w:rPr>
+        <w:pict>
+          <v:shapetype id="_x0000_t136" coordsize="21600,21600" o:spt="136" adj="10800" path="m@7,l@8,m@5,21600l@6,21600e">
+            <v:formulas>
+              <v:f eqn="sum #0 0 10800"/>
+              <v:f eqn="prod #0 2 1"/>
+              <v:f eqn="sum 21600 0 @1"/>
+              <v:f eqn="sum 0 0 @2"/>
+              <v:f eqn="sum 21600 0 @3"/>
+              <v:f eqn="if @0 @3 0"/>
+              <v:f eqn="if @0 21600 @1"/>
+              <v:f eqn="if @0 0 @2"/>
+              <v:f eqn="if @0 @4 21600"/>
+              <v:f eqn="mid @5 @6"/>
+              <v:f eqn="mid @8 @5"/>
+              <v:f eqn="mid @7 @8"/>
+              <v:f eqn="mid @6 @7"/>
+              <v:f eqn="sum @6 0 @5"/>
+            </v:formulas>
+            <v:path textpathok="t" o:connecttype="custom" o:connectlocs="@9,0;@10,10800;@11,21600;@12,10800" o:connectangles="270,180,90,0"/>
+            <v:textpath on="t" fitshape="t"/>
+            <v:handles>
+              <v:h position="#0,bottomRight" xrange="6629,14971"/>
+            </v:handles>
+            <o:lock v:ext="edit" text="t" shapetype="t"/>
+          </v:shapetype>
+          <v:shape id="_x0000_s1035" type="#_x0000_t136" style="position:absolute;margin-left:62pt;margin-top:48.05pt;width:318pt;height:101pt;z-index:251678720">
+            <v:shadow color="#868686"/>
+            <v:textpath style="font-family:&quot;Arial Black&quot;;v-text-kern:t" trim="t" fitpath="t" string="Dentro de la&#10;misma zona wifi"/>
+          </v:shape>
         </w:pict>
       </w:r>
       <w:r>
@@ -18,13 +53,173 @@
           <w:lang w:eastAsia="es-ES"/>
         </w:rPr>
         <w:drawing>
-          <wp:anchor distT="0" distB="0" distL="114300" distR="114300" simplePos="0" relativeHeight="251670528" behindDoc="0" locked="0" layoutInCell="1" allowOverlap="1">
+          <wp:anchor distT="0" distB="0" distL="114300" distR="114300" simplePos="0" relativeHeight="251676672" behindDoc="0" locked="0" layoutInCell="1" allowOverlap="1">
             <wp:simplePos x="0" y="0"/>
             <wp:positionH relativeFrom="column">
-              <wp:posOffset>3625850</wp:posOffset>
+              <wp:posOffset>4749800</wp:posOffset>
             </wp:positionH>
             <wp:positionV relativeFrom="paragraph">
-              <wp:posOffset>1149350</wp:posOffset>
+              <wp:posOffset>368300</wp:posOffset>
+            </wp:positionV>
+            <wp:extent cx="1511300" cy="1187450"/>
+            <wp:effectExtent l="19050" t="0" r="0" b="0"/>
+            <wp:wrapNone/>
+            <wp:docPr id="5" name="Imagen 5" descr="Zonas wifi en Valencia | Love Valencia"/>
+            <wp:cNvGraphicFramePr>
+              <a:graphicFrameLocks xmlns:a="http://schemas.openxmlformats.org/drawingml/2006/main" noChangeAspect="1"/>
+            </wp:cNvGraphicFramePr>
+            <a:graphic xmlns:a="http://schemas.openxmlformats.org/drawingml/2006/main">
+              <a:graphicData uri="http://schemas.openxmlformats.org/drawingml/2006/picture">
+                <pic:pic xmlns:pic="http://schemas.openxmlformats.org/drawingml/2006/picture">
+                  <pic:nvPicPr>
+                    <pic:cNvPr id="0" name="Picture 5" descr="Zonas wifi en Valencia | Love Valencia"/>
+                    <pic:cNvPicPr>
+                      <a:picLocks noChangeAspect="1" noChangeArrowheads="1"/>
+                    </pic:cNvPicPr>
+                  </pic:nvPicPr>
+                  <pic:blipFill>
+                    <a:blip r:embed="rId4" cstate="print"/>
+                    <a:srcRect/>
+                    <a:stretch>
+                      <a:fillRect/>
+                    </a:stretch>
+                  </pic:blipFill>
+                  <pic:spPr bwMode="auto">
+                    <a:xfrm>
+                      <a:off x="0" y="0"/>
+                      <a:ext cx="1511300" cy="1187450"/>
+                    </a:xfrm>
+                    <a:prstGeom prst="rect">
+                      <a:avLst/>
+                    </a:prstGeom>
+                    <a:noFill/>
+                    <a:ln w="9525">
+                      <a:noFill/>
+                      <a:miter lim="800000"/>
+                      <a:headEnd/>
+                      <a:tailEnd/>
+                    </a:ln>
+                  </pic:spPr>
+                </pic:pic>
+              </a:graphicData>
+            </a:graphic>
+          </wp:anchor>
+        </w:drawing>
+      </w:r>
+      <w:r>
+        <w:rPr>
+          <w:noProof/>
+        </w:rPr>
+        <w:pict>
+          <v:shapetype id="_x0000_t75" coordsize="21600,21600" o:spt="75" o:preferrelative="t" path="m@4@5l@4@11@9@11@9@5xe" filled="f" stroked="f">
+            <v:stroke joinstyle="miter"/>
+            <v:formulas>
+              <v:f eqn="if lineDrawn pixelLineWidth 0"/>
+              <v:f eqn="sum @0 1 0"/>
+              <v:f eqn="sum 0 0 @1"/>
+              <v:f eqn="prod @2 1 2"/>
+              <v:f eqn="prod @3 21600 pixelWidth"/>
+              <v:f eqn="prod @3 21600 pixelHeight"/>
+              <v:f eqn="sum @0 0 1"/>
+              <v:f eqn="prod @6 1 2"/>
+              <v:f eqn="prod @7 21600 pixelWidth"/>
+              <v:f eqn="sum @8 21600 0"/>
+              <v:f eqn="prod @7 21600 pixelHeight"/>
+              <v:f eqn="sum @10 21600 0"/>
+            </v:formulas>
+            <v:path o:extrusionok="f" gradientshapeok="t" o:connecttype="rect"/>
+            <o:lock v:ext="edit" aspectratio="t"/>
+          </v:shapetype>
+          <v:shape id="_x0000_s1034" type="#_x0000_t75" style="position:absolute;margin-left:316pt;margin-top:204pt;width:190.5pt;height:109pt;z-index:251675648;mso-position-horizontal-relative:text;mso-position-vertical-relative:text">
+            <v:imagedata r:id="rId5" o:title="Sin título 1"/>
+          </v:shape>
+        </w:pict>
+      </w:r>
+      <w:r>
+        <w:rPr>
+          <w:noProof/>
+          <w:lang w:eastAsia="es-ES"/>
+        </w:rPr>
+        <w:pict>
+          <v:shapetype id="_x0000_t67" coordsize="21600,21600" o:spt="67" adj="16200,5400" path="m0@0l@1@0@1,0@2,0@2@0,21600@0,10800,21600xe">
+            <v:stroke joinstyle="miter"/>
+            <v:formulas>
+              <v:f eqn="val #0"/>
+              <v:f eqn="val #1"/>
+              <v:f eqn="sum height 0 #1"/>
+              <v:f eqn="sum 10800 0 #1"/>
+              <v:f eqn="sum width 0 #0"/>
+              <v:f eqn="prod @4 @3 10800"/>
+              <v:f eqn="sum width 0 @5"/>
+            </v:formulas>
+            <v:path o:connecttype="custom" o:connectlocs="10800,0;0,@0;10800,21600;21600,@0" o:connectangles="270,180,90,0" textboxrect="@1,0,@2,@6"/>
+            <v:handles>
+              <v:h position="#1,#0" xrange="0,10800" yrange="0,21600"/>
+            </v:handles>
+          </v:shapetype>
+          <v:shape id="_x0000_s1030" type="#_x0000_t67" style="position:absolute;margin-left:616.5pt;margin-top:38pt;width:108pt;height:92.55pt;z-index:251668480;mso-position-horizontal-relative:text;mso-position-vertical-relative:text" fillcolor="#92d050">
+            <v:textbox style="layout-flow:vertical-ideographic"/>
+          </v:shape>
+        </w:pict>
+      </w:r>
+      <w:r>
+        <w:rPr>
+          <w:noProof/>
+        </w:rPr>
+        <w:pict>
+          <v:shape id="_x0000_s1028" type="#_x0000_t75" style="position:absolute;margin-left:552.5pt;margin-top:89.3pt;width:193pt;height:152.15pt;z-index:251664384;mso-position-horizontal-relative:text;mso-position-vertical-relative:text">
+            <v:imagedata r:id="rId6" o:title="nodeMCU"/>
+          </v:shape>
+        </w:pict>
+      </w:r>
+      <w:r>
+        <w:rPr>
+          <w:noProof/>
+        </w:rPr>
+        <w:pict>
+          <v:shape id="_x0000_s1026" type="#_x0000_t75" style="position:absolute;margin-left:571.15pt;margin-top:143.05pt;width:153.35pt;height:204.65pt;z-index:251660288;mso-position-horizontal-relative:text;mso-position-vertical-relative:text">
+            <v:imagedata r:id="rId7" o:title="rover2"/>
+          </v:shape>
+        </w:pict>
+      </w:r>
+      <w:r>
+        <w:rPr>
+          <w:noProof/>
+          <w:lang w:eastAsia="es-ES"/>
+        </w:rPr>
+        <w:pict>
+          <v:shapetype id="_x0000_t69" coordsize="21600,21600" o:spt="69" adj="4320,5400" path="m,10800l@0,21600@0@3@2@3@2,21600,21600,10800@2,0@2@1@0@1@0,xe">
+            <v:stroke joinstyle="miter"/>
+            <v:formulas>
+              <v:f eqn="val #0"/>
+              <v:f eqn="val #1"/>
+              <v:f eqn="sum 21600 0 #0"/>
+              <v:f eqn="sum 21600 0 #1"/>
+              <v:f eqn="prod #0 #1 10800"/>
+              <v:f eqn="sum #0 0 @4"/>
+              <v:f eqn="sum 21600 0 @5"/>
+            </v:formulas>
+            <v:path o:connecttype="custom" o:connectlocs="@2,0;10800,@1;@0,0;0,10800;@0,21600;10800,@3;@2,21600;21600,10800" o:connectangles="270,270,270,180,90,90,90,0" textboxrect="@5,@1,@6,@3"/>
+            <v:handles>
+              <v:h position="#0,#1" xrange="0,10800" yrange="0,10800"/>
+            </v:handles>
+          </v:shapetype>
+          <v:shape id="_x0000_s1031" type="#_x0000_t69" style="position:absolute;margin-left:255.5pt;margin-top:219pt;width:311.15pt;height:122pt;z-index:251669504;mso-position-horizontal-relative:text;mso-position-vertical-relative:text" fillcolor="#92d050"/>
+        </w:pict>
+      </w:r>
+      <w:r>
+        <w:rPr>
+          <w:noProof/>
+          <w:lang w:eastAsia="es-ES"/>
+        </w:rPr>
+        <w:drawing>
+          <wp:anchor distT="0" distB="0" distL="114300" distR="114300" simplePos="0" relativeHeight="251673600" behindDoc="0" locked="0" layoutInCell="1" allowOverlap="1">
+            <wp:simplePos x="0" y="0"/>
+            <wp:positionH relativeFrom="column">
+              <wp:posOffset>3022600</wp:posOffset>
+            </wp:positionH>
+            <wp:positionV relativeFrom="paragraph">
+              <wp:posOffset>1130300</wp:posOffset>
             </wp:positionV>
             <wp:extent cx="4203700" cy="2101850"/>
             <wp:effectExtent l="19050" t="0" r="6350" b="0"/>
@@ -43,7 +238,7 @@
                     </pic:cNvPicPr>
                   </pic:nvPicPr>
                   <pic:blipFill>
-                    <a:blip r:embed="rId4" cstate="print"/>
+                    <a:blip r:embed="rId8" cstate="print"/>
                     <a:srcRect/>
                     <a:stretch>
                       <a:fillRect/>
@@ -74,52 +269,10 @@
       <w:r>
         <w:rPr>
           <w:noProof/>
-          <w:lang w:eastAsia="es-ES"/>
-        </w:rPr>
-        <w:pict>
-          <v:shapetype id="_x0000_t69" coordsize="21600,21600" o:spt="69" adj="4320,5400" path="m,10800l@0,21600@0@3@2@3@2,21600,21600,10800@2,0@2@1@0@1@0,xe">
-            <v:stroke joinstyle="miter"/>
-            <v:formulas>
-              <v:f eqn="val #0"/>
-              <v:f eqn="val #1"/>
-              <v:f eqn="sum 21600 0 #0"/>
-              <v:f eqn="sum 21600 0 #1"/>
-              <v:f eqn="prod #0 #1 10800"/>
-              <v:f eqn="sum #0 0 @4"/>
-              <v:f eqn="sum 21600 0 @5"/>
-            </v:formulas>
-            <v:path o:connecttype="custom" o:connectlocs="@2,0;10800,@1;@0,0;0,10800;@0,21600;10800,@3;@2,21600;21600,10800" o:connectangles="270,270,270,180,90,90,90,0" textboxrect="@5,@1,@6,@3"/>
-            <v:handles>
-              <v:h position="#0,#1" xrange="0,10800" yrange="0,10800"/>
-            </v:handles>
-          </v:shapetype>
-          <v:shape id="_x0000_s1031" type="#_x0000_t69" style="position:absolute;margin-left:260pt;margin-top:178pt;width:311.15pt;height:122pt;z-index:251669504;mso-position-horizontal-relative:text;mso-position-vertical-relative:text" fillcolor="#92d050"/>
-        </w:pict>
-      </w:r>
-      <w:r>
-        <w:rPr>
-          <w:noProof/>
-          <w:lang w:eastAsia="es-ES"/>
-        </w:rPr>
-        <w:pict>
-          <v:shapetype id="_x0000_t67" coordsize="21600,21600" o:spt="67" adj="16200,5400" path="m0@0l@1@0@1,0@2,0@2@0,21600@0,10800,21600xe">
-            <v:stroke joinstyle="miter"/>
-            <v:formulas>
-              <v:f eqn="val #0"/>
-              <v:f eqn="val #1"/>
-              <v:f eqn="sum height 0 #1"/>
-              <v:f eqn="sum 10800 0 #1"/>
-              <v:f eqn="sum width 0 #0"/>
-              <v:f eqn="prod @4 @3 10800"/>
-              <v:f eqn="sum width 0 @5"/>
-            </v:formulas>
-            <v:path o:connecttype="custom" o:connectlocs="10800,0;0,@0;10800,21600;21600,@0" o:connectangles="270,180,90,0" textboxrect="@1,0,@2,@6"/>
-            <v:handles>
-              <v:h position="#1,#0" xrange="0,10800" yrange="0,21600"/>
-            </v:handles>
-          </v:shapetype>
-          <v:shape id="_x0000_s1030" type="#_x0000_t67" style="position:absolute;margin-left:612pt;margin-top:38.8pt;width:108pt;height:67pt;z-index:251668480;mso-position-horizontal-relative:text;mso-position-vertical-relative:text" fillcolor="#92d050">
-            <v:textbox style="layout-flow:vertical-ideographic"/>
+        </w:rPr>
+        <w:pict>
+          <v:shape id="_x0000_s1033" type="#_x0000_t75" style="position:absolute;margin-left:325.5pt;margin-top:174.85pt;width:177pt;height:149.5pt;z-index:251672576;mso-position-horizontal-relative:text;mso-position-vertical-relative:text">
+            <v:imagedata r:id="rId9" o:title="Sin título 1"/>
           </v:shape>
         </w:pict>
       </w:r>
@@ -128,27 +281,8 @@
           <w:noProof/>
         </w:rPr>
         <w:pict>
-          <v:shapetype id="_x0000_t75" coordsize="21600,21600" o:spt="75" o:preferrelative="t" path="m@4@5l@4@11@9@11@9@5xe" filled="f" stroked="f">
-            <v:stroke joinstyle="miter"/>
-            <v:formulas>
-              <v:f eqn="if lineDrawn pixelLineWidth 0"/>
-              <v:f eqn="sum @0 1 0"/>
-              <v:f eqn="sum 0 0 @1"/>
-              <v:f eqn="prod @2 1 2"/>
-              <v:f eqn="prod @3 21600 pixelWidth"/>
-              <v:f eqn="prod @3 21600 pixelHeight"/>
-              <v:f eqn="sum @0 0 1"/>
-              <v:f eqn="prod @6 1 2"/>
-              <v:f eqn="prod @7 21600 pixelWidth"/>
-              <v:f eqn="sum @8 21600 0"/>
-              <v:f eqn="prod @7 21600 pixelHeight"/>
-              <v:f eqn="sum @10 21600 0"/>
-            </v:formulas>
-            <v:path o:extrusionok="f" gradientshapeok="t" o:connecttype="rect"/>
-            <o:lock v:ext="edit" aspectratio="t"/>
-          </v:shapetype>
-          <v:shape id="_x0000_s1028" type="#_x0000_t75" style="position:absolute;margin-left:534pt;margin-top:56.7pt;width:218.5pt;height:172.25pt;z-index:251664384;mso-position-horizontal-relative:text;mso-position-vertical-relative:text">
-            <v:imagedata r:id="rId5" o:title="nodeMCU"/>
+          <v:shape id="_x0000_s1029" type="#_x0000_t75" style="position:absolute;margin-left:598pt;margin-top:3.7pt;width:154.5pt;height:30pt;z-index:251667456;mso-position-horizontal-relative:text;mso-position-vertical-relative:text">
+            <v:imagedata r:id="rId10" o:title="arduinoblocks"/>
           </v:shape>
         </w:pict>
       </w:r>
@@ -157,28 +291,8 @@
           <w:noProof/>
         </w:rPr>
         <w:pict>
-          <v:shape id="_x0000_s1026" type="#_x0000_t75" style="position:absolute;margin-left:571.15pt;margin-top:118.95pt;width:171.4pt;height:228.75pt;z-index:251660288;mso-position-horizontal-relative:text;mso-position-vertical-relative:text">
-            <v:imagedata r:id="rId6" o:title="rover2"/>
-          </v:shape>
-        </w:pict>
-      </w:r>
-      <w:r>
-        <w:rPr>
-          <w:noProof/>
-        </w:rPr>
-        <w:pict>
-          <v:shape id="_x0000_s1029" type="#_x0000_t75" style="position:absolute;margin-left:598pt;margin-top:3.7pt;width:154.5pt;height:30pt;z-index:251667456;mso-position-horizontal-relative:text;mso-position-vertical-relative:text">
-            <v:imagedata r:id="rId7" o:title="arduinoblocks"/>
-          </v:shape>
-        </w:pict>
-      </w:r>
-      <w:r>
-        <w:rPr>
-          <w:noProof/>
-        </w:rPr>
-        <w:pict>
           <v:shape id="_x0000_s1027" type="#_x0000_t75" style="position:absolute;margin-left:86.95pt;margin-top:56.7pt;width:161pt;height:286pt;z-index:251662336;mso-position-horizontal-relative:text;mso-position-vertical-relative:text">
-            <v:imagedata r:id="rId8" o:title="app"/>
+            <v:imagedata r:id="rId11" o:title="app"/>
           </v:shape>
         </w:pict>
       </w:r>

</xml_diff>